<commit_message>
Added Principle Development Guidance. Some file renaming
</commit_message>
<xml_diff>
--- a/01.Draft/DRAFT ICT Project Guidance - Definition - Quality Requirements - Custom Development.docx
+++ b/01.Draft/DRAFT ICT Project Guidance - Definition - Quality Requirements - Custom Development.docx
@@ -10686,10 +10686,25 @@
     </w:p>
     <w:p>
       <w:pPr>
+        <w:rPr>
+          <w:rFonts w:eastAsiaTheme="majorEastAsia" w:cstheme="majorBidi"/>
+          <w:b/>
+          <w:color w:val="2F5496" w:themeColor="accent1" w:themeShade="BF"/>
+          <w:sz w:val="32"/>
+          <w:szCs w:val="26"/>
+        </w:rPr>
+      </w:pPr>
+      <w:bookmarkStart w:id="25" w:name="_Toc149732251"/>
+      <w:r>
+        <w:br w:type="page"/>
+      </w:r>
+    </w:p>
+    <w:p>
+      <w:pPr>
         <w:pStyle w:val="Heading2"/>
       </w:pPr>
-      <w:bookmarkStart w:id="25" w:name="_Toc149732251"/>
-      <w:r>
+      <w:r>
+        <w:lastRenderedPageBreak/>
         <w:t>Scope</w:t>
       </w:r>
       <w:bookmarkEnd w:id="25"/>
@@ -11625,6 +11640,7 @@
               <w:rPr>
                 <w:lang w:eastAsia="en-NZ"/>
               </w:rPr>
+              <w:lastRenderedPageBreak/>
               <w:t xml:space="preserve">Obligations </w:t>
             </w:r>
             <w:r>
@@ -11821,11 +11837,7 @@
             </w:r>
             <w:proofErr w:type="gramEnd"/>
             <w:r>
-              <w:t xml:space="preserve"> or </w:t>
-            </w:r>
-            <w:r>
-              <w:lastRenderedPageBreak/>
-              <w:t>Guest.</w:t>
+              <w:t xml:space="preserve"> or Guest.</w:t>
             </w:r>
             <w:r>
               <w:br/>
@@ -11844,6 +11856,9 @@
             </w:r>
             <w:r>
               <w:br/>
+            </w:r>
+            <w:r>
+              <w:lastRenderedPageBreak/>
               <w:t>- Administrators</w:t>
             </w:r>
             <w:r>
@@ -12019,6 +12034,9 @@
             </w:r>
             <w:r>
               <w:br/>
+            </w:r>
+            <w:r>
+              <w:lastRenderedPageBreak/>
               <w:t>- Creator</w:t>
             </w:r>
             <w:r>
@@ -12031,9 +12049,6 @@
             </w:r>
             <w:r>
               <w:br/>
-            </w:r>
-            <w:r>
-              <w:lastRenderedPageBreak/>
               <w:t>- Approver</w:t>
             </w:r>
             <w:r>
@@ -12208,6 +12223,7 @@
           </w:p>
           <w:p>
             <w:r>
+              <w:lastRenderedPageBreak/>
               <w:t>The solution allows adding or removing Permissions directly to Users.</w:t>
             </w:r>
           </w:p>
@@ -12353,11 +12369,7 @@
           </w:tcPr>
           <w:p>
             <w:r>
-              <w:t xml:space="preserve">This implies a reliance on a scheduled job to Notify members of subscribed roles that that the role is expiring soon (by some configurable </w:t>
-            </w:r>
-            <w:r>
-              <w:lastRenderedPageBreak/>
-              <w:t>delay) permitting them to extend the contract if so desired.</w:t>
+              <w:t>This implies a reliance on a scheduled job to Notify members of subscribed roles that that the role is expiring soon (by some configurable delay) permitting them to extend the contract if so desired.</w:t>
             </w:r>
           </w:p>
         </w:tc>
@@ -12770,7 +12782,14 @@
               <w:rPr>
                 <w:szCs w:val="20"/>
               </w:rPr>
-              <w:t>-SEC-</w:t>
+              <w:t>-</w:t>
+            </w:r>
+            <w:r>
+              <w:rPr>
+                <w:szCs w:val="20"/>
+              </w:rPr>
+              <w:lastRenderedPageBreak/>
+              <w:t>SEC-</w:t>
             </w:r>
             <w:r>
               <w:br/>
@@ -12792,11 +12811,16 @@
           </w:tcPr>
           <w:p>
             <w:r>
+              <w:lastRenderedPageBreak/>
               <w:t>Custom/</w:t>
             </w:r>
             <w:r>
               <w:br/>
-              <w:t>Security/</w:t>
+              <w:t>Securit</w:t>
+            </w:r>
+            <w:r>
+              <w:lastRenderedPageBreak/>
+              <w:t>y/</w:t>
             </w:r>
             <w:r>
               <w:br/>
@@ -12818,7 +12842,12 @@
           </w:tcPr>
           <w:p>
             <w:r>
-              <w:t>The solution MUST protect to a higher level at rest Persons and Users Person Information (PI).</w:t>
+              <w:lastRenderedPageBreak/>
+              <w:t xml:space="preserve">The solution MUST protect to a higher level at rest </w:t>
+            </w:r>
+            <w:r>
+              <w:lastRenderedPageBreak/>
+              <w:t>Persons and Users Person Information (PI).</w:t>
             </w:r>
           </w:p>
         </w:tc>
@@ -12828,12 +12857,14 @@
           </w:tcPr>
           <w:p>
             <w:r>
+              <w:lastRenderedPageBreak/>
               <w:t xml:space="preserve">Protection of Users Personal Information is protected by regulation. </w:t>
             </w:r>
             <w:r>
               <w:br/>
             </w:r>
             <w:r>
+              <w:lastRenderedPageBreak/>
               <w:br/>
               <w:t>The obligation contributes significantly to this desired outcome.</w:t>
             </w:r>
@@ -12863,7 +12894,11 @@
           </w:tcPr>
           <w:p>
             <w:r>
-              <w:t>By removing PI information from a database, the information that remains is effectively anonymised users’ activity, safer to share as is with reporting services, data warehouses, etc.</w:t>
+              <w:t xml:space="preserve">By removing PI information from a database, the </w:t>
+            </w:r>
+            <w:r>
+              <w:lastRenderedPageBreak/>
+              <w:t>information that remains is effectively anonymised users’ activity, safer to share as is with reporting services, data warehouses, etc.</w:t>
             </w:r>
             <w:r>
               <w:br/>
@@ -12871,16 +12906,16 @@
           </w:p>
           <w:p>
             <w:r>
-              <w:t xml:space="preserve">The approach implies merging </w:t>
+              <w:t>The approach implies merging of information before caching and/or presentation. While at appearing daunting, this quickly becomes second nature when needed, which is relatively rarer than one would naively assume.</w:t>
+            </w:r>
+          </w:p>
+          <w:p>
+            <w:r>
+              <w:t xml:space="preserve">If using a second database is not an achievable option, consider encrypting the columns containing </w:t>
             </w:r>
             <w:r>
               <w:lastRenderedPageBreak/>
-              <w:t>of information before caching and/or presentation. While at appearing daunting, this quickly becomes second nature when needed, which is relatively rarer than one would naively assume.</w:t>
-            </w:r>
-          </w:p>
-          <w:p>
-            <w:r>
-              <w:t>If using a second database is not an achievable option, consider encrypting the columns containing personal information (PI) of Users.</w:t>
+              <w:t>personal information (PI) of Users.</w:t>
             </w:r>
           </w:p>
         </w:tc>
@@ -13017,11 +13052,7 @@
           </w:p>
           <w:p>
             <w:r>
-              <w:t xml:space="preserve">References: NZISM v2.7 - Section 17.9 </w:t>
-            </w:r>
-            <w:r>
-              <w:lastRenderedPageBreak/>
-              <w:t>Key Management</w:t>
+              <w:t>References: NZISM v2.7 - Section 17.9 Key Management</w:t>
             </w:r>
           </w:p>
         </w:tc>
@@ -13605,7 +13636,11 @@
           </w:p>
           <w:p>
             <w:r>
-              <w:t>the solution allows easy integration with Azure AD.</w:t>
+              <w:t xml:space="preserve">the solution allows easy </w:t>
+            </w:r>
+            <w:r>
+              <w:lastRenderedPageBreak/>
+              <w:t>integration with Azure AD.</w:t>
             </w:r>
           </w:p>
         </w:tc>
@@ -14098,9 +14133,6 @@
             </w:r>
             <w:r>
               <w:br/>
-            </w:r>
-            <w:r>
-              <w:lastRenderedPageBreak/>
               <w:t>00</w:t>
             </w:r>
             <w:r>
@@ -14116,7 +14148,6 @@
           </w:tcPr>
           <w:p>
             <w:r>
-              <w:lastRenderedPageBreak/>
               <w:t>Custom/</w:t>
             </w:r>
             <w:r>
@@ -14125,11 +14156,7 @@
             </w:r>
             <w:r>
               <w:br/>
-              <w:t>Completene</w:t>
-            </w:r>
-            <w:r>
-              <w:lastRenderedPageBreak/>
-              <w:t>ss/</w:t>
+              <w:t>Completeness/</w:t>
             </w:r>
             <w:r>
               <w:br/>
@@ -14144,84 +14171,81 @@
           </w:tcPr>
           <w:p>
             <w:r>
+              <w:t>The solution MUST be capable of managing the following core capabilities:</w:t>
+            </w:r>
+            <w:r>
+              <w:br/>
+              <w:t xml:space="preserve">- Diagnostics Logging &amp; Error </w:t>
+            </w:r>
+            <w:proofErr w:type="spellStart"/>
+            <w:r>
+              <w:t>Mgmt</w:t>
+            </w:r>
+            <w:proofErr w:type="spellEnd"/>
+          </w:p>
+          <w:p>
+            <w:r>
+              <w:t xml:space="preserve">- Permissions </w:t>
+            </w:r>
+            <w:proofErr w:type="spellStart"/>
+            <w:r>
+              <w:t>Mgmt</w:t>
+            </w:r>
+            <w:proofErr w:type="spellEnd"/>
+          </w:p>
+          <w:p>
+            <w:r>
+              <w:t xml:space="preserve">- Session </w:t>
+            </w:r>
+            <w:proofErr w:type="spellStart"/>
+            <w:r>
+              <w:t>Mgmt</w:t>
+            </w:r>
+            <w:proofErr w:type="spellEnd"/>
+          </w:p>
+          <w:p>
+            <w:r>
+              <w:t xml:space="preserve">- Session Operation Auditing </w:t>
+            </w:r>
+            <w:proofErr w:type="spellStart"/>
+            <w:r>
+              <w:t>Mgmt</w:t>
+            </w:r>
+            <w:proofErr w:type="spellEnd"/>
+          </w:p>
+          <w:p>
+            <w:r>
+              <w:t xml:space="preserve">- User </w:t>
+            </w:r>
+            <w:proofErr w:type="spellStart"/>
+            <w:r>
+              <w:t>Mgmt</w:t>
+            </w:r>
+            <w:proofErr w:type="spellEnd"/>
+          </w:p>
+          <w:p>
+            <w:r>
+              <w:t xml:space="preserve">- User Digital Identity </w:t>
+            </w:r>
+            <w:proofErr w:type="spellStart"/>
+            <w:r>
+              <w:t>Mgmt</w:t>
+            </w:r>
+            <w:proofErr w:type="spellEnd"/>
+          </w:p>
+          <w:p>
+            <w:r>
+              <w:t xml:space="preserve">- Nestable Group </w:t>
+            </w:r>
+            <w:proofErr w:type="spellStart"/>
+            <w:r>
+              <w:t>Mgmt</w:t>
+            </w:r>
+            <w:proofErr w:type="spellEnd"/>
+          </w:p>
+          <w:p>
+            <w:r>
               <w:lastRenderedPageBreak/>
-              <w:t>The solution MUST be capable of managing the following core capabilities:</w:t>
-            </w:r>
-            <w:r>
-              <w:br/>
-            </w:r>
-            <w:r>
-              <w:lastRenderedPageBreak/>
-              <w:t xml:space="preserve">- Diagnostics Logging &amp; Error </w:t>
-            </w:r>
-            <w:proofErr w:type="spellStart"/>
-            <w:r>
-              <w:t>Mgmt</w:t>
-            </w:r>
-            <w:proofErr w:type="spellEnd"/>
-          </w:p>
-          <w:p>
-            <w:r>
-              <w:t xml:space="preserve">- Permissions </w:t>
-            </w:r>
-            <w:proofErr w:type="spellStart"/>
-            <w:r>
-              <w:t>Mgmt</w:t>
-            </w:r>
-            <w:proofErr w:type="spellEnd"/>
-          </w:p>
-          <w:p>
-            <w:r>
-              <w:t xml:space="preserve">- Session </w:t>
-            </w:r>
-            <w:proofErr w:type="spellStart"/>
-            <w:r>
-              <w:t>Mgmt</w:t>
-            </w:r>
-            <w:proofErr w:type="spellEnd"/>
-          </w:p>
-          <w:p>
-            <w:r>
-              <w:t xml:space="preserve">- Session Operation Auditing </w:t>
-            </w:r>
-            <w:proofErr w:type="spellStart"/>
-            <w:r>
-              <w:t>Mgmt</w:t>
-            </w:r>
-            <w:proofErr w:type="spellEnd"/>
-          </w:p>
-          <w:p>
-            <w:r>
-              <w:t xml:space="preserve">- User </w:t>
-            </w:r>
-            <w:proofErr w:type="spellStart"/>
-            <w:r>
-              <w:t>Mgmt</w:t>
-            </w:r>
-            <w:proofErr w:type="spellEnd"/>
-          </w:p>
-          <w:p>
-            <w:r>
-              <w:t xml:space="preserve">- User Digital Identity </w:t>
-            </w:r>
-            <w:proofErr w:type="spellStart"/>
-            <w:r>
-              <w:t>Mgmt</w:t>
-            </w:r>
-            <w:proofErr w:type="spellEnd"/>
-          </w:p>
-          <w:p>
-            <w:r>
-              <w:t xml:space="preserve">- Nestable Group </w:t>
-            </w:r>
-            <w:proofErr w:type="spellStart"/>
-            <w:r>
-              <w:t>Mgmt</w:t>
-            </w:r>
-            <w:proofErr w:type="spellEnd"/>
-          </w:p>
-          <w:p>
-            <w:r>
               <w:t>- Organisations/ (</w:t>
             </w:r>
             <w:proofErr w:type="spellStart"/>
@@ -14345,9 +14369,6 @@
             </w:r>
             <w:r>
               <w:br/>
-            </w:r>
-            <w:r>
-              <w:lastRenderedPageBreak/>
               <w:t>- maintenance specialists report of rate of errors still being reported</w:t>
             </w:r>
             <w:r>
@@ -14364,7 +14385,11 @@
             </w:r>
             <w:r>
               <w:br/>
-              <w:t>- permit users to collaborate in different roles (collaborator, reviewer, approver, etc.) on the development of resources (whether they be Records with or without associated uploaded Media) categorised with Metadata</w:t>
+              <w:t xml:space="preserve">- permit users to collaborate in different </w:t>
+            </w:r>
+            <w:r>
+              <w:lastRenderedPageBreak/>
+              <w:t>roles (collaborator, reviewer, approver, etc.) on the development of resources (whether they be Records with or without associated uploaded Media) categorised with Metadata</w:t>
             </w:r>
             <w:r>
               <w:br/>
@@ -14510,6 +14535,7 @@
               <w:t xml:space="preserve"> allow appropriate users to invite by notification other users to </w:t>
             </w:r>
             <w:r>
+              <w:lastRenderedPageBreak/>
               <w:t xml:space="preserve">a role in </w:t>
             </w:r>
             <w:r>
@@ -14524,16 +14550,14 @@
           </w:tcPr>
           <w:p>
             <w:r>
+              <w:lastRenderedPageBreak/>
               <w:t>Centrally controlled group and user provisioning requires unwieldy processes that do not scale efficiently.</w:t>
             </w:r>
           </w:p>
           <w:p>
             <w:r>
-              <w:t xml:space="preserve">Letting appropriate users organize </w:t>
-            </w:r>
-            <w:r>
               <w:lastRenderedPageBreak/>
-              <w:t>groups as they see fit improves the speed with which users can begin to benefit from using a system.</w:t>
+              <w:t>Letting appropriate users organize groups as they see fit improves the speed with which users can begin to benefit from using a system.</w:t>
             </w:r>
           </w:p>
           <w:p/>
@@ -14563,11 +14587,11 @@
           </w:tcPr>
           <w:p>
             <w:r>
-              <w:t>the solution allows for a non-centralised process of inviting users, whether internal or external organi</w:t>
+              <w:t xml:space="preserve">the solution allows for a non-centralised process of inviting users, whether </w:t>
             </w:r>
             <w:r>
               <w:lastRenderedPageBreak/>
-              <w:t>sation users, to join a group within the solution.</w:t>
+              <w:t>internal or external organisation users, to join a group within the solution.</w:t>
             </w:r>
           </w:p>
           <w:p>
@@ -15137,7 +15161,11 @@
           </w:tcPr>
           <w:p>
             <w:r>
-              <w:t>The solution MUST meet the Maximum Tolerable Downtime (MTD)</w:t>
+              <w:t xml:space="preserve">The solution MUST meet the Maximum Tolerable </w:t>
+            </w:r>
+            <w:r>
+              <w:lastRenderedPageBreak/>
+              <w:t>Downtime (MTD)</w:t>
             </w:r>
           </w:p>
         </w:tc>
@@ -15200,6 +15228,7 @@
               <w:rPr>
                 <w:lang w:eastAsia="en-NZ"/>
               </w:rPr>
+              <w:lastRenderedPageBreak/>
               <w:t>Cloud Provider hosted</w:t>
             </w:r>
             <w:r>
@@ -15274,14 +15303,7 @@
               <w:rPr>
                 <w:lang w:eastAsia="en-NZ"/>
               </w:rPr>
-              <w:t xml:space="preserve">Avoiding Data Locking of records by reducing the length of open Transactions, performing </w:t>
-            </w:r>
-            <w:r>
-              <w:rPr>
-                <w:lang w:eastAsia="en-NZ"/>
-              </w:rPr>
-              <w:lastRenderedPageBreak/>
-              <w:t>updates at the end of Requests.</w:t>
+              <w:t>Avoiding Data Locking of records by reducing the length of open Transactions, performing updates at the end of Requests.</w:t>
             </w:r>
           </w:p>
           <w:p>
@@ -15354,7 +15376,14 @@
               <w:rPr>
                 <w:lang w:eastAsia="en-NZ"/>
               </w:rPr>
-              <w:t xml:space="preserve">DR utilizes automated deployment and data restoration </w:t>
+              <w:t xml:space="preserve">DR utilizes automated </w:t>
+            </w:r>
+            <w:r>
+              <w:rPr>
+                <w:lang w:eastAsia="en-NZ"/>
+              </w:rPr>
+              <w:lastRenderedPageBreak/>
+              <w:t xml:space="preserve">deployment and data restoration </w:t>
             </w:r>
             <w:proofErr w:type="gramStart"/>
             <w:r>
@@ -15468,7 +15497,14 @@
               <w:rPr>
                 <w:lang w:eastAsia="en-NZ"/>
               </w:rPr>
-              <w:t>Users make mistakes.  Beyond being and embarrassing and frustrating experience, having support specialists on call to undo mistakes, and designing a system to provide the necessary permissions on behalf of users, is costly to create and provide over the whole service lifespan.</w:t>
+              <w:t xml:space="preserve">Users make mistakes.  Beyond being and embarrassing and frustrating experience, having support specialists on call to undo mistakes, and designing a system to provide the necessary permissions on behalf of users, is costly to create and provide </w:t>
+            </w:r>
+            <w:r>
+              <w:rPr>
+                <w:lang w:eastAsia="en-NZ"/>
+              </w:rPr>
+              <w:lastRenderedPageBreak/>
+              <w:t>over the whole service lifespan.</w:t>
             </w:r>
           </w:p>
         </w:tc>
@@ -15533,6 +15569,7 @@
               <w:rPr>
                 <w:lang w:eastAsia="en-NZ"/>
               </w:rPr>
+              <w:lastRenderedPageBreak/>
               <w:t xml:space="preserve">Consider queuing &amp; delaying by a </w:t>
             </w:r>
             <w:proofErr w:type="gramStart"/>
@@ -15547,14 +15584,7 @@
               <w:rPr>
                 <w:lang w:eastAsia="en-NZ"/>
               </w:rPr>
-              <w:t xml:space="preserve"> that change state outside of </w:t>
-            </w:r>
-            <w:r>
-              <w:rPr>
-                <w:lang w:eastAsia="en-NZ"/>
-              </w:rPr>
-              <w:lastRenderedPageBreak/>
-              <w:t>the system (e.g., send emails) permitting the operation to be aborted and returned to an edit state (see Google Mail approach as an example implementation).</w:t>
+              <w:t xml:space="preserve"> that change state outside of the system (e.g., send emails) permitting the operation to be aborted and returned to an edit state (see Google Mail approach as an example implementation).</w:t>
             </w:r>
           </w:p>
         </w:tc>
@@ -16160,7 +16190,11 @@
             </w:r>
             <w:r>
               <w:br/>
-              <w:t>Configurability/</w:t>
+              <w:t>Configurabil</w:t>
+            </w:r>
+            <w:r>
+              <w:lastRenderedPageBreak/>
+              <w:t>ity/</w:t>
             </w:r>
             <w:r>
               <w:br/>
@@ -16177,6 +16211,7 @@
               <w:rPr>
                 <w:lang w:eastAsia="en-NZ"/>
               </w:rPr>
+              <w:lastRenderedPageBreak/>
               <w:t xml:space="preserve">The solution </w:t>
             </w:r>
             <w:r>
@@ -16201,7 +16236,11 @@
           </w:tcPr>
           <w:p>
             <w:r>
-              <w:t>Operations specialists may be required to change a system setting before the next scheduled release (which will re-apply the setting via API).</w:t>
+              <w:t xml:space="preserve">Operations specialists may be required to change a system setting before the next </w:t>
+            </w:r>
+            <w:r>
+              <w:lastRenderedPageBreak/>
+              <w:t>scheduled release (which will re-apply the setting via API).</w:t>
             </w:r>
           </w:p>
         </w:tc>
@@ -16431,11 +16470,7 @@
           </w:tcPr>
           <w:p>
             <w:r>
-              <w:t xml:space="preserve">The solution SHOULD be capable of assigning </w:t>
-            </w:r>
-            <w:r>
-              <w:lastRenderedPageBreak/>
-              <w:t>System Wide Roles.</w:t>
+              <w:t>The solution SHOULD be capable of assigning System Wide Roles.</w:t>
             </w:r>
           </w:p>
         </w:tc>
@@ -16474,19 +16509,19 @@
             </w:r>
             <w:r>
               <w:br/>
-              <w:t xml:space="preserve">When only </w:t>
+              <w:t xml:space="preserve">When only applicable System Wide, it is only really usable in an </w:t>
+            </w:r>
+            <w:proofErr w:type="gramStart"/>
+            <w:r>
+              <w:t>small controlled</w:t>
+            </w:r>
+            <w:proofErr w:type="gramEnd"/>
+            <w:r>
+              <w:t xml:space="preserve"> environment (e.g. small organisation), generally failing to be adaptable </w:t>
             </w:r>
             <w:r>
               <w:lastRenderedPageBreak/>
-              <w:t xml:space="preserve">applicable System Wide, it is only really usable in an </w:t>
-            </w:r>
-            <w:proofErr w:type="gramStart"/>
-            <w:r>
-              <w:t>small controlled</w:t>
-            </w:r>
-            <w:proofErr w:type="gramEnd"/>
-            <w:r>
-              <w:t xml:space="preserve"> environment (e.g. small organisation), generally failing to be adaptable to the increasing complexity of Medium-sized organisations or large Enterprises – and certainly not the management of external users grouped as distinct organisations (e.g.: schools).</w:t>
+              <w:t>to the increasing complexity of Medium-sized organisations or large Enterprises – and certainly not the management of external users grouped as distinct organisations (e.g.: schools).</w:t>
             </w:r>
           </w:p>
         </w:tc>
@@ -16612,7 +16647,11 @@
             </w:r>
             <w:r>
               <w:br/>
-              <w:t>Note that the larger the number of external organisations, the larger the risk that there will be exceptions to a common pattern.</w:t>
+              <w:t xml:space="preserve">Note that the larger the number of external organisations, the larger the risk that there </w:t>
+            </w:r>
+            <w:r>
+              <w:lastRenderedPageBreak/>
+              <w:t>will be exceptions to a common pattern.</w:t>
             </w:r>
           </w:p>
         </w:tc>
@@ -16670,9 +16709,6 @@
             </w:r>
             <w:r>
               <w:br/>
-            </w:r>
-            <w:r>
-              <w:lastRenderedPageBreak/>
               <w:t>Group Based</w:t>
             </w:r>
           </w:p>
@@ -16683,12 +16719,7 @@
           </w:tcPr>
           <w:p>
             <w:r>
-              <w:lastRenderedPageBreak/>
-              <w:t xml:space="preserve">The solution SHOULD be capable of assigning Roles specific to </w:t>
-            </w:r>
-            <w:r>
-              <w:lastRenderedPageBreak/>
-              <w:t>nestable Groups.</w:t>
+              <w:t>The solution SHOULD be capable of assigning Roles specific to nestable Groups.</w:t>
             </w:r>
           </w:p>
         </w:tc>
@@ -16723,11 +16754,7 @@
           </w:tcPr>
           <w:p>
             <w:r>
-              <w:t xml:space="preserve">As expressed above, System Wide Role Management is the most basic form of </w:t>
-            </w:r>
-            <w:r>
-              <w:lastRenderedPageBreak/>
-              <w:t>authentication that has few applicable scenarios.</w:t>
+              <w:t>As expressed above, System Wide Role Management is the most basic form of authentication that has few applicable scenarios.</w:t>
             </w:r>
             <w:r>
               <w:br/>
@@ -16902,6 +16929,9 @@
             </w:r>
             <w:r>
               <w:br/>
+            </w:r>
+            <w:r>
+              <w:lastRenderedPageBreak/>
               <w:t>USA-</w:t>
             </w:r>
             <w:r>
@@ -16917,6 +16947,7 @@
           </w:tcPr>
           <w:p>
             <w:r>
+              <w:lastRenderedPageBreak/>
               <w:t>Custom/</w:t>
             </w:r>
             <w:r>
@@ -16925,6 +16956,9 @@
             </w:r>
             <w:r>
               <w:br/>
+            </w:r>
+            <w:r>
+              <w:lastRenderedPageBreak/>
               <w:t>Operability/</w:t>
             </w:r>
             <w:r>
@@ -16940,7 +16974,12 @@
           </w:tcPr>
           <w:p>
             <w:r>
-              <w:t>Permitted Users SHOULD be capable of inviting external Persons to Accept a Role within a Group they belong to.</w:t>
+              <w:lastRenderedPageBreak/>
+              <w:t xml:space="preserve">Permitted Users SHOULD be capable of </w:t>
+            </w:r>
+            <w:r>
+              <w:lastRenderedPageBreak/>
+              <w:t>inviting external Persons to Accept a Role within a Group they belong to.</w:t>
             </w:r>
           </w:p>
         </w:tc>
@@ -16951,7 +16990,12 @@
           </w:tcPr>
           <w:p>
             <w:r>
-              <w:t>Support and Operation costs are reduced when Users who know best their own needs have agency and the capabilities to enable collaboration without reliance on a central authority.</w:t>
+              <w:lastRenderedPageBreak/>
+              <w:t xml:space="preserve">Support and Operation costs are reduced when Users who know </w:t>
+            </w:r>
+            <w:r>
+              <w:lastRenderedPageBreak/>
+              <w:t>best their own needs have agency and the capabilities to enable collaboration without reliance on a central authority.</w:t>
             </w:r>
           </w:p>
         </w:tc>
@@ -16980,7 +17024,11 @@
           </w:tcPr>
           <w:p>
             <w:r>
-              <w:t>This requirement is associated to the requirement for JIT User table entry development.</w:t>
+              <w:t xml:space="preserve">This requirement is associated to </w:t>
+            </w:r>
+            <w:r>
+              <w:lastRenderedPageBreak/>
+              <w:t>the requirement for JIT User table entry development.</w:t>
             </w:r>
           </w:p>
           <w:p>
@@ -17192,9 +17240,6 @@
             </w:r>
             <w:r>
               <w:br/>
-            </w:r>
-            <w:r>
-              <w:lastRenderedPageBreak/>
               <w:t>Malware Detection/</w:t>
             </w:r>
             <w:r>
@@ -17209,7 +17254,6 @@
           </w:tcPr>
           <w:p>
             <w:r>
-              <w:lastRenderedPageBreak/>
               <w:t>Stored Media MUST be periodically scanned.</w:t>
             </w:r>
           </w:p>
@@ -17247,14 +17291,7 @@
               <w:rPr>
                 <w:lang w:eastAsia="en-NZ"/>
               </w:rPr>
-              <w:t xml:space="preserve">its services to </w:t>
-            </w:r>
-            <w:r>
-              <w:rPr>
-                <w:lang w:eastAsia="en-NZ"/>
-              </w:rPr>
-              <w:lastRenderedPageBreak/>
-              <w:t xml:space="preserve">do them and their group </w:t>
+              <w:t xml:space="preserve">its services to do them and their group </w:t>
             </w:r>
             <w:r>
               <w:rPr>
@@ -17295,11 +17332,7 @@
           </w:tcPr>
           <w:p>
             <w:r>
-              <w:t xml:space="preserve">Media may have been uploaded before malware detection </w:t>
-            </w:r>
-            <w:r>
-              <w:lastRenderedPageBreak/>
-              <w:t>services have been received an update capable of detecting the virus.</w:t>
+              <w:t>Media may have been uploaded before malware detection services have been received an update capable of detecting the virus.</w:t>
             </w:r>
           </w:p>
         </w:tc>
@@ -17317,6 +17350,7 @@
       </w:pPr>
       <w:bookmarkStart w:id="30" w:name="_Toc149732256"/>
       <w:r>
+        <w:lastRenderedPageBreak/>
         <w:t>Performance</w:t>
       </w:r>
       <w:bookmarkEnd w:id="30"/>
@@ -18579,11 +18613,7 @@
           </w:tcPr>
           <w:p>
             <w:r>
-              <w:t xml:space="preserve">The solution MUST be designed as a PaaS service before requiring a </w:t>
-            </w:r>
-            <w:r>
-              <w:lastRenderedPageBreak/>
-              <w:t xml:space="preserve">Decision to permit a CaaS based solution. </w:t>
+              <w:t xml:space="preserve">The solution MUST be designed as a PaaS service before requiring a Decision to permit a CaaS based solution. </w:t>
             </w:r>
           </w:p>
         </w:tc>
@@ -18593,12 +18623,7 @@
           </w:tcPr>
           <w:p>
             <w:r>
-              <w:lastRenderedPageBreak/>
-              <w:t xml:space="preserve">PaaS based solutions require less operational responsibility and therefore Cost </w:t>
-            </w:r>
-            <w:r>
-              <w:lastRenderedPageBreak/>
-              <w:t>compared to CaaS based solutions.</w:t>
+              <w:t>PaaS based solutions require less operational responsibility and therefore Cost compared to CaaS based solutions.</w:t>
             </w:r>
           </w:p>
         </w:tc>
@@ -18628,11 +18653,7 @@
           </w:tcPr>
           <w:p>
             <w:r>
-              <w:t xml:space="preserve">Development using PaaS is more economical permitting a longer service lifespan and </w:t>
-            </w:r>
-            <w:r>
-              <w:lastRenderedPageBreak/>
-              <w:t>better Cost/Benefit.</w:t>
+              <w:t>Development using PaaS is more economical permitting a longer service lifespan and better Cost/Benefit.</w:t>
             </w:r>
           </w:p>
           <w:p>
@@ -18878,7 +18899,14 @@
               <w:rPr>
                 <w:lang w:eastAsia="en-NZ"/>
               </w:rPr>
-              <w:t xml:space="preserve">When the interface is developed as a server-rendered part of the service, APIs can be bypassed and therefore there is no impetus or guarantee that all necessary APIs will be developed and sufficiently tested.  </w:t>
+              <w:t xml:space="preserve">When the interface is developed as a server-rendered part </w:t>
+            </w:r>
+            <w:r>
+              <w:rPr>
+                <w:lang w:eastAsia="en-NZ"/>
+              </w:rPr>
+              <w:lastRenderedPageBreak/>
+              <w:t xml:space="preserve">of the service, APIs can be bypassed and therefore there is no impetus or guarantee that all necessary APIs will be developed and sufficiently tested.  </w:t>
             </w:r>
           </w:p>
         </w:tc>
@@ -19114,10 +19142,11 @@
             </w:r>
             <w:r>
               <w:br/>
+              <w:t xml:space="preserve">- Application, a UI technology agnostic assembly, orchestrating calls to either </w:t>
             </w:r>
             <w:r>
               <w:lastRenderedPageBreak/>
-              <w:t>- Application, a UI technology agnostic assembly, orchestrating calls to either the Infrastructure or Business assemblies.</w:t>
+              <w:t>the Infrastructure or Business assemblies.</w:t>
             </w:r>
             <w:r>
               <w:br/>
@@ -19204,7 +19233,11 @@
           </w:tcPr>
           <w:p>
             <w:r>
-              <w:t>Custom Code MUST be developed according to SOLID &amp; GRASP Object Oriented Patterns</w:t>
+              <w:t xml:space="preserve">Custom Code MUST be developed according to SOLID &amp; GRASP </w:t>
+            </w:r>
+            <w:r>
+              <w:lastRenderedPageBreak/>
+              <w:t>Object Oriented Patterns</w:t>
             </w:r>
           </w:p>
         </w:tc>
@@ -19215,7 +19248,12 @@
           </w:tcPr>
           <w:p>
             <w:r>
-              <w:t xml:space="preserve">The maintainability of systems and related savings in effort and cost is improved when SOLID principles are applied from the start. </w:t>
+              <w:lastRenderedPageBreak/>
+              <w:t xml:space="preserve">The maintainability of systems and related savings in effort and cost is improved when </w:t>
+            </w:r>
+            <w:r>
+              <w:lastRenderedPageBreak/>
+              <w:t xml:space="preserve">SOLID principles are applied from the start. </w:t>
             </w:r>
           </w:p>
         </w:tc>
@@ -19619,7 +19657,11 @@
           </w:tcPr>
           <w:p>
             <w:r>
-              <w:t>The solution MUST be delivered with a report of the coverage and passing of static Unit Tests associated to developed code.</w:t>
+              <w:t xml:space="preserve">The solution MUST be delivered with a report of the coverage and passing of static Unit </w:t>
+            </w:r>
+            <w:r>
+              <w:lastRenderedPageBreak/>
+              <w:t>Tests associated to developed code.</w:t>
             </w:r>
           </w:p>
         </w:tc>
@@ -19629,6 +19671,7 @@
           </w:tcPr>
           <w:p>
             <w:r>
+              <w:lastRenderedPageBreak/>
               <w:t>Implementing coding practices to adhere to separation of duties improves maintainability, therefore lowers maintenance cost.</w:t>
             </w:r>
           </w:p>
@@ -19659,7 +19702,11 @@
           </w:tcPr>
           <w:p>
             <w:r>
-              <w:t>The unit tests are defined by Acceptance Test Statements in technical work items developed before a developer begins developing the system code (i.e., following best practice Test Driven Development).</w:t>
+              <w:t xml:space="preserve">The unit tests are defined by Acceptance Test Statements in technical work items developed </w:t>
+            </w:r>
+            <w:r>
+              <w:lastRenderedPageBreak/>
+              <w:t>before a developer begins developing the system code (i.e., following best practice Test Driven Development).</w:t>
             </w:r>
           </w:p>
           <w:p>
@@ -20128,9 +20175,6 @@
             </w:r>
             <w:r>
               <w:br/>
-            </w:r>
-            <w:r>
-              <w:lastRenderedPageBreak/>
               <w:t>POR-</w:t>
             </w:r>
             <w:r>
@@ -20145,7 +20189,6 @@
           </w:tcPr>
           <w:p>
             <w:r>
-              <w:lastRenderedPageBreak/>
               <w:t>Custom/</w:t>
             </w:r>
             <w:r>
@@ -20157,35 +20200,33 @@
             </w:r>
             <w:proofErr w:type="spellStart"/>
             <w:r>
+              <w:t>Installability</w:t>
+            </w:r>
+            <w:proofErr w:type="spellEnd"/>
+            <w:r>
+              <w:t>/</w:t>
+            </w:r>
+            <w:r>
+              <w:br/>
+            </w:r>
+            <w:proofErr w:type="spellStart"/>
+            <w:r>
+              <w:t>NonDisruptive</w:t>
+            </w:r>
+            <w:proofErr w:type="spellEnd"/>
+          </w:p>
+        </w:tc>
+        <w:tc>
+          <w:tcPr>
+            <w:tcW w:w="1417" w:type="dxa"/>
+          </w:tcPr>
+          <w:p>
+            <w:r>
+              <w:t xml:space="preserve">Installations SHOULD be to a secondary environment, to which users are </w:t>
+            </w:r>
+            <w:r>
               <w:lastRenderedPageBreak/>
-              <w:t>Installability</w:t>
-            </w:r>
-            <w:proofErr w:type="spellEnd"/>
-            <w:r>
-              <w:t>/</w:t>
-            </w:r>
-            <w:r>
-              <w:br/>
-            </w:r>
-            <w:proofErr w:type="spellStart"/>
-            <w:r>
-              <w:t>NonDisruptive</w:t>
-            </w:r>
-            <w:proofErr w:type="spellEnd"/>
-          </w:p>
-        </w:tc>
-        <w:tc>
-          <w:tcPr>
-            <w:tcW w:w="1417" w:type="dxa"/>
-          </w:tcPr>
-          <w:p>
-            <w:r>
-              <w:lastRenderedPageBreak/>
-              <w:t xml:space="preserve">Installations SHOULD be to a secondary </w:t>
-            </w:r>
-            <w:r>
-              <w:lastRenderedPageBreak/>
-              <w:t>environment, to which users are redirected after the deployment has been successfully tested.</w:t>
+              <w:t>redirected after the deployment has been successfully tested.</w:t>
             </w:r>
           </w:p>
         </w:tc>
@@ -20224,11 +20265,11 @@
           </w:tcPr>
           <w:p>
             <w:r>
-              <w:t xml:space="preserve">If a secondary target environment is used, </w:t>
+              <w:t xml:space="preserve">If a secondary target environment is used, disruption to end users can be made </w:t>
             </w:r>
             <w:r>
               <w:lastRenderedPageBreak/>
-              <w:t>disruption to end users can be made imperceptible in most cases.</w:t>
+              <w:t>imperceptible in most cases.</w:t>
             </w:r>
           </w:p>
         </w:tc>
@@ -20568,7 +20609,11 @@
           </w:tcPr>
           <w:p>
             <w:r>
-              <w:t>‘Custom Code’ should be developed using cross-OS platform &amp; frameworks (.NET Core, Python, etc.) preferably deployable to managed platforms (e.g.: PaaS) that remove the need to know the underlying OS.</w:t>
+              <w:t xml:space="preserve">‘Custom Code’ should be developed using cross-OS platform &amp; frameworks (.NET Core, Python, etc.) preferably deployable to managed platforms (e.g.: PaaS) that remove the </w:t>
+            </w:r>
+            <w:r>
+              <w:lastRenderedPageBreak/>
+              <w:t>need to know the underlying OS.</w:t>
             </w:r>
           </w:p>
         </w:tc>
@@ -20955,7 +21000,14 @@
               <w:rPr>
                 <w:lang w:eastAsia="en-NZ"/>
               </w:rPr>
-              <w:t xml:space="preserve"> be maintained in an organisation accessible and </w:t>
+              <w:t xml:space="preserve"> be maintained in an organisation </w:t>
+            </w:r>
+            <w:r>
+              <w:rPr>
+                <w:lang w:eastAsia="en-NZ"/>
+              </w:rPr>
+              <w:lastRenderedPageBreak/>
+              <w:t xml:space="preserve">accessible and </w:t>
             </w:r>
             <w:proofErr w:type="spellStart"/>
             <w:r>
@@ -20982,7 +21034,15 @@
               <w:rPr>
                 <w:lang w:eastAsia="en-NZ"/>
               </w:rPr>
-              <w:t>Code written for this organisation must be analysable for code security and quality.</w:t>
+              <w:lastRenderedPageBreak/>
+              <w:t xml:space="preserve">Code written for this organisation must be </w:t>
+            </w:r>
+            <w:r>
+              <w:rPr>
+                <w:lang w:eastAsia="en-NZ"/>
+              </w:rPr>
+              <w:lastRenderedPageBreak/>
+              <w:t>analysable for code security and quality.</w:t>
             </w:r>
           </w:p>
         </w:tc>
@@ -21157,7 +21217,6 @@
           </w:tcPr>
           <w:p>
             <w:r>
-              <w:lastRenderedPageBreak/>
               <w:t>QR-DEF-</w:t>
             </w:r>
             <w:r>
@@ -22670,6 +22729,7 @@
       <w:bookmarkStart w:id="51" w:name="_Toc149732320"/>
       <w:bookmarkEnd w:id="50"/>
       <w:r>
+        <w:lastRenderedPageBreak/>
         <w:t>Terms</w:t>
       </w:r>
       <w:bookmarkEnd w:id="51"/>
@@ -22834,11 +22894,7 @@
         <w:pStyle w:val="BodyText"/>
       </w:pPr>
       <w:r>
-        <w:t xml:space="preserve"> : if the organisation that is procuring the service has a service, then it must be used, unless mutually decided otherwise. If the organisation does not </w:t>
-      </w:r>
-      <w:r>
-        <w:lastRenderedPageBreak/>
-        <w:t xml:space="preserve">have the service, governance can mutually agree to use an alternate service until the organisation provides one to which it can be moved. </w:t>
+        <w:t xml:space="preserve"> : if the organisation that is procuring the service has a service, then it must be used, unless mutually decided otherwise. If the organisation does not have the service, governance can mutually agree to use an alternate service until the organisation provides one to which it can be moved. </w:t>
       </w:r>
     </w:p>
     <w:p>
@@ -23244,14 +23300,7 @@
         <w:rPr>
           <w:rStyle w:val="Emphasis"/>
         </w:rPr>
-        <w:t xml:space="preserve">Security and Privacy risk assessments, and matching Statement of Applicability listing </w:t>
-      </w:r>
-      <w:r>
-        <w:rPr>
-          <w:rStyle w:val="Emphasis"/>
-        </w:rPr>
-        <w:lastRenderedPageBreak/>
-        <w:t>required controls for the solution will be conducted during the solution’s design phase.  That process will further augment the security requirements listed below.</w:t>
+        <w:t>Security and Privacy risk assessments, and matching Statement of Applicability listing required controls for the solution will be conducted during the solution’s design phase.  That process will further augment the security requirements listed below.</w:t>
       </w:r>
     </w:p>
     <w:p>
@@ -23291,6 +23340,7 @@
         <w:rPr>
           <w:rFonts w:eastAsiaTheme="minorHAnsi"/>
         </w:rPr>
+        <w:lastRenderedPageBreak/>
         <w:t>Functionality</w:t>
       </w:r>
       <w:bookmarkEnd w:id="61"/>
@@ -23426,6 +23476,7 @@
       </w:pPr>
       <w:bookmarkStart w:id="66" w:name="_Toc149732335"/>
       <w:r>
+        <w:lastRenderedPageBreak/>
         <w:t>Time behaviour</w:t>
       </w:r>
       <w:bookmarkEnd w:id="66"/>
@@ -23607,7 +23658,6 @@
           <w:bCs/>
           <w:lang w:eastAsia="en-NZ"/>
         </w:rPr>
-        <w:lastRenderedPageBreak/>
         <w:t xml:space="preserve">It is sometimes called system ergonomics, </w:t>
       </w:r>
       <w:proofErr w:type="gramStart"/>
@@ -23657,6 +23707,7 @@
         <w:rPr>
           <w:lang w:eastAsia="en-NZ"/>
         </w:rPr>
+        <w:lastRenderedPageBreak/>
         <w:t>Appropriateness recognisability</w:t>
       </w:r>
       <w:bookmarkEnd w:id="73"/>
@@ -24549,6 +24600,7 @@
       </w:pPr>
       <w:bookmarkStart w:id="91" w:name="_Toc149732360"/>
       <w:r>
+        <w:lastRenderedPageBreak/>
         <w:t>Adaptability</w:t>
       </w:r>
       <w:bookmarkEnd w:id="91"/>
@@ -24617,8 +24669,8 @@
       </w:r>
     </w:p>
     <w:sectPr>
-      <w:pgSz w:w="11906" w:h="16838"/>
-      <w:pgMar w:top="1843" w:right="1191" w:bottom="1021" w:left="1191" w:header="709" w:footer="709" w:gutter="0"/>
+      <w:pgSz w:w="16838" w:h="11906" w:orient="landscape"/>
+      <w:pgMar w:top="1191" w:right="1843" w:bottom="1191" w:left="1021" w:header="709" w:footer="709" w:gutter="0"/>
       <w:cols w:space="708"/>
       <w:titlePg/>
       <w:docGrid w:linePitch="360"/>
@@ -29065,10 +29117,36 @@
 </file>
 
 <file path=customXml/item2.xml><?xml version="1.0" encoding="utf-8"?>
-<b:Sources xmlns:b="http://schemas.openxmlformats.org/officeDocument/2006/bibliography" xmlns="http://schemas.openxmlformats.org/officeDocument/2006/bibliography" SelectedStyle="\APASixthEditionOfficeOnline.xsl" StyleName="APA" Version="6"/>
+<p:properties xmlns:p="http://schemas.microsoft.com/office/2006/metadata/properties" xmlns:xsi="http://www.w3.org/2001/XMLSchema-instance" xmlns:pc="http://schemas.microsoft.com/office/infopath/2007/PartnerControls">
+  <documentManagement>
+    <_ip_UnifiedCompliancePolicyProperties xmlns="http://schemas.microsoft.com/sharepoint/v3" xsi:nil="true"/>
+    <_ip_UnifiedCompliancePolicyUIAction xmlns="http://schemas.microsoft.com/sharepoint/v3" xsi:nil="true"/>
+    <lcf76f155ced4ddcb4097134ff3c332f xmlns="139127ee-9518-45d9-9514-77dc8f273ced">
+      <Terms xmlns="http://schemas.microsoft.com/office/infopath/2007/PartnerControls"/>
+    </lcf76f155ced4ddcb4097134ff3c332f>
+    <_x0020_ xmlns="139127ee-9518-45d9-9514-77dc8f273ced" xsi:nil="true"/>
+    <DateandTime xmlns="139127ee-9518-45d9-9514-77dc8f273ced" xsi:nil="true"/>
+    <Comment xmlns="139127ee-9518-45d9-9514-77dc8f273ced" xsi:nil="true"/>
+    <TaxCatchAll xmlns="d267a1a7-8edd-4111-a118-4a206d87cecc" xsi:nil="true"/>
+    <_dlc_DocId xmlns="e1b0dd96-a81d-477c-8ece-ee9c4f66c737">MOED-597021718-2941</_dlc_DocId>
+    <_dlc_DocIdUrl xmlns="e1b0dd96-a81d-477c-8ece-ee9c4f66c737">
+      <Url>https://educationgovtnz.sharepoint.com/sites/GRPMoEICTTPHMStrengtheningCyberSecurityandDigitalServicesinK/_layouts/15/DocIdRedir.aspx?ID=MOED-597021718-2941</Url>
+      <Description>MOED-597021718-2941</Description>
+    </_dlc_DocIdUrl>
+  </documentManagement>
+</p:properties>
 </file>
 
 <file path=customXml/item3.xml><?xml version="1.0" encoding="utf-8"?>
+<?mso-contentType ?>
+<FormTemplates xmlns="http://schemas.microsoft.com/sharepoint/v3/contenttype/forms">
+  <Display>DocumentLibraryForm</Display>
+  <Edit>DocumentLibraryForm</Edit>
+  <New>DocumentLibraryForm</New>
+</FormTemplates>
+</file>
+
+<file path=customXml/item4.xml><?xml version="1.0" encoding="utf-8"?>
 <ct:contentTypeSchema xmlns:ct="http://schemas.microsoft.com/office/2006/metadata/contentType" xmlns:ma="http://schemas.microsoft.com/office/2006/metadata/properties/metaAttributes" ct:_="" ma:_="" ma:contentTypeName="Document" ma:contentTypeID="0x010100B480C2AAFAD0314B93110FBA94AF803E" ma:contentTypeVersion="19" ma:contentTypeDescription="Create a new document." ma:contentTypeScope="" ma:versionID="74a3b9bfef33761f57034edf28b9506d">
   <xsd:schema xmlns:xsd="http://www.w3.org/2001/XMLSchema" xmlns:xs="http://www.w3.org/2001/XMLSchema" xmlns:p="http://schemas.microsoft.com/office/2006/metadata/properties" xmlns:ns1="http://schemas.microsoft.com/sharepoint/v3" xmlns:ns2="139127ee-9518-45d9-9514-77dc8f273ced" xmlns:ns3="e1b0dd96-a81d-477c-8ece-ee9c4f66c737" xmlns:ns4="d267a1a7-8edd-4111-a118-4a206d87cecc" targetNamespace="http://schemas.microsoft.com/office/2006/metadata/properties" ma:root="true" ma:fieldsID="ffc9e1ae2e65d33f32ce329a3d87134b" ns1:_="" ns2:_="" ns3:_="" ns4:_="">
     <xsd:import namespace="http://schemas.microsoft.com/sharepoint/v3"/>
@@ -29366,34 +29444,8 @@
 </ct:contentTypeSchema>
 </file>
 
-<file path=customXml/item4.xml><?xml version="1.0" encoding="utf-8"?>
-<?mso-contentType ?>
-<FormTemplates xmlns="http://schemas.microsoft.com/sharepoint/v3/contenttype/forms">
-  <Display>DocumentLibraryForm</Display>
-  <Edit>DocumentLibraryForm</Edit>
-  <New>DocumentLibraryForm</New>
-</FormTemplates>
-</file>
-
 <file path=customXml/item5.xml><?xml version="1.0" encoding="utf-8"?>
-<p:properties xmlns:p="http://schemas.microsoft.com/office/2006/metadata/properties" xmlns:xsi="http://www.w3.org/2001/XMLSchema-instance" xmlns:pc="http://schemas.microsoft.com/office/infopath/2007/PartnerControls">
-  <documentManagement>
-    <_ip_UnifiedCompliancePolicyProperties xmlns="http://schemas.microsoft.com/sharepoint/v3" xsi:nil="true"/>
-    <_ip_UnifiedCompliancePolicyUIAction xmlns="http://schemas.microsoft.com/sharepoint/v3" xsi:nil="true"/>
-    <lcf76f155ced4ddcb4097134ff3c332f xmlns="139127ee-9518-45d9-9514-77dc8f273ced">
-      <Terms xmlns="http://schemas.microsoft.com/office/infopath/2007/PartnerControls"/>
-    </lcf76f155ced4ddcb4097134ff3c332f>
-    <_x0020_ xmlns="139127ee-9518-45d9-9514-77dc8f273ced" xsi:nil="true"/>
-    <DateandTime xmlns="139127ee-9518-45d9-9514-77dc8f273ced" xsi:nil="true"/>
-    <Comment xmlns="139127ee-9518-45d9-9514-77dc8f273ced" xsi:nil="true"/>
-    <TaxCatchAll xmlns="d267a1a7-8edd-4111-a118-4a206d87cecc" xsi:nil="true"/>
-    <_dlc_DocId xmlns="e1b0dd96-a81d-477c-8ece-ee9c4f66c737">MOED-597021718-2941</_dlc_DocId>
-    <_dlc_DocIdUrl xmlns="e1b0dd96-a81d-477c-8ece-ee9c4f66c737">
-      <Url>https://educationgovtnz.sharepoint.com/sites/GRPMoEICTTPHMStrengtheningCyberSecurityandDigitalServicesinK/_layouts/15/DocIdRedir.aspx?ID=MOED-597021718-2941</Url>
-      <Description>MOED-597021718-2941</Description>
-    </_dlc_DocIdUrl>
-  </documentManagement>
-</p:properties>
+<b:Sources xmlns:b="http://schemas.openxmlformats.org/officeDocument/2006/bibliography" xmlns="http://schemas.openxmlformats.org/officeDocument/2006/bibliography" SelectedStyle="\APASixthEditionOfficeOnline.xsl" StyleName="APA" Version="6"/>
 </file>
 
 <file path=customXml/itemProps1.xml><?xml version="1.0" encoding="utf-8"?>
@@ -29405,14 +29457,27 @@
 </file>
 
 <file path=customXml/itemProps2.xml><?xml version="1.0" encoding="utf-8"?>
-<ds:datastoreItem xmlns:ds="http://schemas.openxmlformats.org/officeDocument/2006/customXml" ds:itemID="{B5E2C1A7-32A2-494A-B871-83CBA7258EA8}">
+<ds:datastoreItem xmlns:ds="http://schemas.openxmlformats.org/officeDocument/2006/customXml" ds:itemID="{6702286D-F273-4089-9CAA-235928BAA15D}">
   <ds:schemaRefs>
-    <ds:schemaRef ds:uri="http://schemas.openxmlformats.org/officeDocument/2006/bibliography"/>
+    <ds:schemaRef ds:uri="http://schemas.microsoft.com/office/2006/metadata/properties"/>
+    <ds:schemaRef ds:uri="http://schemas.microsoft.com/office/infopath/2007/PartnerControls"/>
+    <ds:schemaRef ds:uri="http://schemas.microsoft.com/sharepoint/v3"/>
+    <ds:schemaRef ds:uri="139127ee-9518-45d9-9514-77dc8f273ced"/>
+    <ds:schemaRef ds:uri="d267a1a7-8edd-4111-a118-4a206d87cecc"/>
+    <ds:schemaRef ds:uri="e1b0dd96-a81d-477c-8ece-ee9c4f66c737"/>
   </ds:schemaRefs>
 </ds:datastoreItem>
 </file>
 
 <file path=customXml/itemProps3.xml><?xml version="1.0" encoding="utf-8"?>
+<ds:datastoreItem xmlns:ds="http://schemas.openxmlformats.org/officeDocument/2006/customXml" ds:itemID="{9834B279-DC96-488F-99E8-C29601DFA13D}">
+  <ds:schemaRefs>
+    <ds:schemaRef ds:uri="http://schemas.microsoft.com/sharepoint/v3/contenttype/forms"/>
+  </ds:schemaRefs>
+</ds:datastoreItem>
+</file>
+
+<file path=customXml/itemProps4.xml><?xml version="1.0" encoding="utf-8"?>
 <ds:datastoreItem xmlns:ds="http://schemas.openxmlformats.org/officeDocument/2006/customXml" ds:itemID="{A92CC428-19C8-41A4-8077-F0319381BD4C}">
   <ds:schemaRefs>
     <ds:schemaRef ds:uri="http://schemas.microsoft.com/office/2006/metadata/contentType"/>
@@ -29433,23 +29498,10 @@
 </ds:datastoreItem>
 </file>
 
-<file path=customXml/itemProps4.xml><?xml version="1.0" encoding="utf-8"?>
-<ds:datastoreItem xmlns:ds="http://schemas.openxmlformats.org/officeDocument/2006/customXml" ds:itemID="{9834B279-DC96-488F-99E8-C29601DFA13D}">
+<file path=customXml/itemProps5.xml><?xml version="1.0" encoding="utf-8"?>
+<ds:datastoreItem xmlns:ds="http://schemas.openxmlformats.org/officeDocument/2006/customXml" ds:itemID="{B5E2C1A7-32A2-494A-B871-83CBA7258EA8}">
   <ds:schemaRefs>
-    <ds:schemaRef ds:uri="http://schemas.microsoft.com/sharepoint/v3/contenttype/forms"/>
-  </ds:schemaRefs>
-</ds:datastoreItem>
-</file>
-
-<file path=customXml/itemProps5.xml><?xml version="1.0" encoding="utf-8"?>
-<ds:datastoreItem xmlns:ds="http://schemas.openxmlformats.org/officeDocument/2006/customXml" ds:itemID="{6702286D-F273-4089-9CAA-235928BAA15D}">
-  <ds:schemaRefs>
-    <ds:schemaRef ds:uri="http://schemas.microsoft.com/office/2006/metadata/properties"/>
-    <ds:schemaRef ds:uri="http://schemas.microsoft.com/office/infopath/2007/PartnerControls"/>
-    <ds:schemaRef ds:uri="http://schemas.microsoft.com/sharepoint/v3"/>
-    <ds:schemaRef ds:uri="139127ee-9518-45d9-9514-77dc8f273ced"/>
-    <ds:schemaRef ds:uri="d267a1a7-8edd-4111-a118-4a206d87cecc"/>
-    <ds:schemaRef ds:uri="e1b0dd96-a81d-477c-8ece-ee9c4f66c737"/>
+    <ds:schemaRef ds:uri="http://schemas.openxmlformats.org/officeDocument/2006/bibliography"/>
   </ds:schemaRefs>
 </ds:datastoreItem>
 </file>
</xml_diff>